<commit_message>
adding application pod schema
</commit_message>
<xml_diff>
--- a/Edge-Cloud Continuum Model Explanation.docx
+++ b/Edge-Cloud Continuum Model Explanation.docx
@@ -43,7 +43,171 @@
           <w:szCs w:val="24"/>
           <w:lang w:val="en-US" w:eastAsia="fr-FR"/>
         </w:rPr>
-        <w:t xml:space="preserve">This section describes Schema of proposed DTN data model to represent the a data center in Edge-Cloud Continuum. All the entities of data center are jointly representing the: physical and the software components. The proposed data model is following a bottom up approach (for instance, starting the representation of smallest virtual component, called container, to the level of Cluster or cite), is able to fully represent the Edge-Cloud Continuum. The under consideration cluster is managed and orchestrated through Kubernetes in any active site/domain. The domain may reside in any Edge (micro data center), Cloud data center, or in a private organization premises. </w:t>
+        <w:t xml:space="preserve">This section describes Schema of </w:t>
+      </w:r>
+      <w:r>
+        <w:rPr>
+          <w:rFonts w:ascii="Times New Roman" w:eastAsia="Times New Roman" w:hAnsi="Times New Roman" w:cs="Times New Roman"/>
+          <w:color w:val="000000"/>
+          <w:sz w:val="24"/>
+          <w:szCs w:val="24"/>
+          <w:lang w:val="en-US" w:eastAsia="fr-FR"/>
+        </w:rPr>
+        <w:t xml:space="preserve">the </w:t>
+      </w:r>
+      <w:r>
+        <w:rPr>
+          <w:rFonts w:ascii="Times New Roman" w:eastAsia="Times New Roman" w:hAnsi="Times New Roman" w:cs="Times New Roman"/>
+          <w:color w:val="000000"/>
+          <w:sz w:val="24"/>
+          <w:szCs w:val="24"/>
+          <w:lang w:val="en-US" w:eastAsia="fr-FR"/>
+        </w:rPr>
+        <w:t xml:space="preserve">proposed DTN data model to represent </w:t>
+      </w:r>
+      <w:proofErr w:type="gramStart"/>
+      <w:r>
+        <w:rPr>
+          <w:rFonts w:ascii="Times New Roman" w:eastAsia="Times New Roman" w:hAnsi="Times New Roman" w:cs="Times New Roman"/>
+          <w:color w:val="000000"/>
+          <w:sz w:val="24"/>
+          <w:szCs w:val="24"/>
+          <w:lang w:val="en-US" w:eastAsia="fr-FR"/>
+        </w:rPr>
+        <w:t>the a</w:t>
+      </w:r>
+      <w:proofErr w:type="gramEnd"/>
+      <w:r>
+        <w:rPr>
+          <w:rFonts w:ascii="Times New Roman" w:eastAsia="Times New Roman" w:hAnsi="Times New Roman" w:cs="Times New Roman"/>
+          <w:color w:val="000000"/>
+          <w:sz w:val="24"/>
+          <w:szCs w:val="24"/>
+          <w:lang w:val="en-US" w:eastAsia="fr-FR"/>
+        </w:rPr>
+        <w:t xml:space="preserve"> data center in Edge-Cloud Continuum. All the entities of </w:t>
+      </w:r>
+      <w:r>
+        <w:rPr>
+          <w:rFonts w:ascii="Times New Roman" w:eastAsia="Times New Roman" w:hAnsi="Times New Roman" w:cs="Times New Roman"/>
+          <w:color w:val="000000"/>
+          <w:sz w:val="24"/>
+          <w:szCs w:val="24"/>
+          <w:lang w:val="en-US" w:eastAsia="fr-FR"/>
+        </w:rPr>
+        <w:t xml:space="preserve">the </w:t>
+      </w:r>
+      <w:r>
+        <w:rPr>
+          <w:rFonts w:ascii="Times New Roman" w:eastAsia="Times New Roman" w:hAnsi="Times New Roman" w:cs="Times New Roman"/>
+          <w:color w:val="000000"/>
+          <w:sz w:val="24"/>
+          <w:szCs w:val="24"/>
+          <w:lang w:val="en-US" w:eastAsia="fr-FR"/>
+        </w:rPr>
+        <w:t xml:space="preserve">data center </w:t>
+      </w:r>
+      <w:r>
+        <w:rPr>
+          <w:rFonts w:ascii="Times New Roman" w:eastAsia="Times New Roman" w:hAnsi="Times New Roman" w:cs="Times New Roman"/>
+          <w:color w:val="000000"/>
+          <w:sz w:val="24"/>
+          <w:szCs w:val="24"/>
+          <w:lang w:val="en-US" w:eastAsia="fr-FR"/>
+        </w:rPr>
+        <w:t>jointly represent</w:t>
+      </w:r>
+      <w:r>
+        <w:rPr>
+          <w:rFonts w:ascii="Times New Roman" w:eastAsia="Times New Roman" w:hAnsi="Times New Roman" w:cs="Times New Roman"/>
+          <w:color w:val="000000"/>
+          <w:sz w:val="24"/>
+          <w:szCs w:val="24"/>
+          <w:lang w:val="en-US" w:eastAsia="fr-FR"/>
+        </w:rPr>
+        <w:t xml:space="preserve"> the: physical and the software components. The proposed data model </w:t>
+      </w:r>
+      <w:r>
+        <w:rPr>
+          <w:rFonts w:ascii="Times New Roman" w:eastAsia="Times New Roman" w:hAnsi="Times New Roman" w:cs="Times New Roman"/>
+          <w:color w:val="000000"/>
+          <w:sz w:val="24"/>
+          <w:szCs w:val="24"/>
+          <w:lang w:val="en-US" w:eastAsia="fr-FR"/>
+        </w:rPr>
+        <w:t>follows</w:t>
+      </w:r>
+      <w:r>
+        <w:rPr>
+          <w:rFonts w:ascii="Times New Roman" w:eastAsia="Times New Roman" w:hAnsi="Times New Roman" w:cs="Times New Roman"/>
+          <w:color w:val="000000"/>
+          <w:sz w:val="24"/>
+          <w:szCs w:val="24"/>
+          <w:lang w:val="en-US" w:eastAsia="fr-FR"/>
+        </w:rPr>
+        <w:t xml:space="preserve"> a </w:t>
+      </w:r>
+      <w:r>
+        <w:rPr>
+          <w:rFonts w:ascii="Times New Roman" w:eastAsia="Times New Roman" w:hAnsi="Times New Roman" w:cs="Times New Roman"/>
+          <w:color w:val="000000"/>
+          <w:sz w:val="24"/>
+          <w:szCs w:val="24"/>
+          <w:lang w:val="en-US" w:eastAsia="fr-FR"/>
+        </w:rPr>
+        <w:t>bottom-up</w:t>
+      </w:r>
+      <w:r>
+        <w:rPr>
+          <w:rFonts w:ascii="Times New Roman" w:eastAsia="Times New Roman" w:hAnsi="Times New Roman" w:cs="Times New Roman"/>
+          <w:color w:val="000000"/>
+          <w:sz w:val="24"/>
+          <w:szCs w:val="24"/>
+          <w:lang w:val="en-US" w:eastAsia="fr-FR"/>
+        </w:rPr>
+        <w:t xml:space="preserve"> approach (for instance, starting the representation of </w:t>
+      </w:r>
+      <w:r>
+        <w:rPr>
+          <w:rFonts w:ascii="Times New Roman" w:eastAsia="Times New Roman" w:hAnsi="Times New Roman" w:cs="Times New Roman"/>
+          <w:color w:val="000000"/>
+          <w:sz w:val="24"/>
+          <w:szCs w:val="24"/>
+          <w:lang w:val="en-US" w:eastAsia="fr-FR"/>
+        </w:rPr>
+        <w:t xml:space="preserve">the </w:t>
+      </w:r>
+      <w:r>
+        <w:rPr>
+          <w:rFonts w:ascii="Times New Roman" w:eastAsia="Times New Roman" w:hAnsi="Times New Roman" w:cs="Times New Roman"/>
+          <w:color w:val="000000"/>
+          <w:sz w:val="24"/>
+          <w:szCs w:val="24"/>
+          <w:lang w:val="en-US" w:eastAsia="fr-FR"/>
+        </w:rPr>
+        <w:t xml:space="preserve">smallest virtual component, called container, to the level of Cluster or cite), is able to fully represent the Edge-Cloud Continuum. The </w:t>
+      </w:r>
+      <w:proofErr w:type="gramStart"/>
+      <w:r>
+        <w:rPr>
+          <w:rFonts w:ascii="Times New Roman" w:eastAsia="Times New Roman" w:hAnsi="Times New Roman" w:cs="Times New Roman"/>
+          <w:color w:val="000000"/>
+          <w:sz w:val="24"/>
+          <w:szCs w:val="24"/>
+          <w:lang w:val="en-US" w:eastAsia="fr-FR"/>
+        </w:rPr>
+        <w:t>under consideration</w:t>
+      </w:r>
+      <w:proofErr w:type="gramEnd"/>
+      <w:r>
+        <w:rPr>
+          <w:rFonts w:ascii="Times New Roman" w:eastAsia="Times New Roman" w:hAnsi="Times New Roman" w:cs="Times New Roman"/>
+          <w:color w:val="000000"/>
+          <w:sz w:val="24"/>
+          <w:szCs w:val="24"/>
+          <w:lang w:val="en-US" w:eastAsia="fr-FR"/>
+        </w:rPr>
+        <w:t xml:space="preserve"> cluster is managed and orchestrated through Kubernetes in any active site/domain. The domain may reside in any Edge (micro data center), Cloud data center, or in a private organization premises. </w:t>
       </w:r>
     </w:p>
     <w:p>
@@ -66,7 +230,27 @@
           <w:szCs w:val="24"/>
           <w:lang w:val="en-US" w:eastAsia="fr-FR"/>
         </w:rPr>
-        <w:t>The below schema specification also explains how some of the attributes identify the relation to other entities (components of a cluster) and refer them through a meaningful additional attributes. For instance, the container will be always deployed on the top of the computational node, so there is a node schema reference in the container schema, and vice versa.</w:t>
+        <w:t xml:space="preserve">The below schema specification also explains how some of the attributes identify the relation to other entities (components of a cluster) and refer them through </w:t>
+      </w:r>
+      <w:r>
+        <w:rPr>
+          <w:rFonts w:ascii="Times New Roman" w:eastAsia="Times New Roman" w:hAnsi="Times New Roman" w:cs="Times New Roman"/>
+          <w:color w:val="000000"/>
+          <w:sz w:val="24"/>
+          <w:szCs w:val="24"/>
+          <w:lang w:val="en-US" w:eastAsia="fr-FR"/>
+        </w:rPr>
+        <w:t>meaningful additional attributes</w:t>
+      </w:r>
+      <w:r>
+        <w:rPr>
+          <w:rFonts w:ascii="Times New Roman" w:eastAsia="Times New Roman" w:hAnsi="Times New Roman" w:cs="Times New Roman"/>
+          <w:color w:val="000000"/>
+          <w:sz w:val="24"/>
+          <w:szCs w:val="24"/>
+          <w:lang w:val="en-US" w:eastAsia="fr-FR"/>
+        </w:rPr>
+        <w:t>. For instance, the container will be always deployed on the top of the computational node, so there is a node schema reference in the container schema, and vice versa.</w:t>
       </w:r>
     </w:p>
     <w:p>
@@ -218,7 +402,27 @@
           <w:szCs w:val="22"/>
           <w:lang w:val="en-US"/>
         </w:rPr>
-        <w:t>"deployedContainers": {</w:t>
+        <w:t>"</w:t>
+      </w:r>
+      <w:proofErr w:type="spellStart"/>
+      <w:r>
+        <w:rPr>
+          <w:rFonts w:ascii="Times New Roman" w:hAnsi="Times New Roman" w:cs="Times New Roman"/>
+          <w:sz w:val="22"/>
+          <w:szCs w:val="22"/>
+          <w:lang w:val="en-US"/>
+        </w:rPr>
+        <w:t>deployedContainers</w:t>
+      </w:r>
+      <w:proofErr w:type="spellEnd"/>
+      <w:r>
+        <w:rPr>
+          <w:rFonts w:ascii="Times New Roman" w:hAnsi="Times New Roman" w:cs="Times New Roman"/>
+          <w:sz w:val="22"/>
+          <w:szCs w:val="22"/>
+          <w:lang w:val="en-US"/>
+        </w:rPr>
+        <w:t>": {</w:t>
       </w:r>
     </w:p>
     <w:p>
@@ -377,7 +581,27 @@
           <w:szCs w:val="22"/>
           <w:lang w:val="en-US"/>
         </w:rPr>
-        <w:t>"roomId": {</w:t>
+        <w:t>"</w:t>
+      </w:r>
+      <w:proofErr w:type="spellStart"/>
+      <w:r>
+        <w:rPr>
+          <w:rFonts w:ascii="Times New Roman" w:hAnsi="Times New Roman" w:cs="Times New Roman"/>
+          <w:sz w:val="22"/>
+          <w:szCs w:val="22"/>
+          <w:lang w:val="en-US"/>
+        </w:rPr>
+        <w:t>roomId</w:t>
+      </w:r>
+      <w:proofErr w:type="spellEnd"/>
+      <w:r>
+        <w:rPr>
+          <w:rFonts w:ascii="Times New Roman" w:hAnsi="Times New Roman" w:cs="Times New Roman"/>
+          <w:sz w:val="22"/>
+          <w:szCs w:val="22"/>
+          <w:lang w:val="en-US"/>
+        </w:rPr>
+        <w:t>": {</w:t>
       </w:r>
     </w:p>
     <w:p>
@@ -537,7 +761,27 @@
           <w:szCs w:val="22"/>
           <w:lang w:val="en-US"/>
         </w:rPr>
-        <w:t>"rackNumber": {</w:t>
+        <w:t>"</w:t>
+      </w:r>
+      <w:proofErr w:type="spellStart"/>
+      <w:r>
+        <w:rPr>
+          <w:rFonts w:ascii="Times New Roman" w:hAnsi="Times New Roman" w:cs="Times New Roman"/>
+          <w:sz w:val="22"/>
+          <w:szCs w:val="22"/>
+          <w:lang w:val="en-US"/>
+        </w:rPr>
+        <w:t>rackNumber</w:t>
+      </w:r>
+      <w:proofErr w:type="spellEnd"/>
+      <w:r>
+        <w:rPr>
+          <w:rFonts w:ascii="Times New Roman" w:hAnsi="Times New Roman" w:cs="Times New Roman"/>
+          <w:sz w:val="22"/>
+          <w:szCs w:val="22"/>
+          <w:lang w:val="en-US"/>
+        </w:rPr>
+        <w:t>": {</w:t>
       </w:r>
     </w:p>
     <w:p>
@@ -696,7 +940,27 @@
           <w:szCs w:val="22"/>
           <w:lang w:val="en-US"/>
         </w:rPr>
-        <w:t>"physicalDependencies": {</w:t>
+        <w:t>"</w:t>
+      </w:r>
+      <w:proofErr w:type="spellStart"/>
+      <w:r>
+        <w:rPr>
+          <w:rFonts w:ascii="Times New Roman" w:hAnsi="Times New Roman" w:cs="Times New Roman"/>
+          <w:sz w:val="22"/>
+          <w:szCs w:val="22"/>
+          <w:lang w:val="en-US"/>
+        </w:rPr>
+        <w:t>physicalDependencies</w:t>
+      </w:r>
+      <w:proofErr w:type="spellEnd"/>
+      <w:r>
+        <w:rPr>
+          <w:rFonts w:ascii="Times New Roman" w:hAnsi="Times New Roman" w:cs="Times New Roman"/>
+          <w:sz w:val="22"/>
+          <w:szCs w:val="22"/>
+          <w:lang w:val="en-US"/>
+        </w:rPr>
+        <w:t>": {</w:t>
       </w:r>
     </w:p>
     <w:p>
@@ -858,7 +1122,27 @@
           <w:szCs w:val="22"/>
           <w:lang w:val="en-US"/>
         </w:rPr>
-        <w:t>"deployedServices": {</w:t>
+        <w:t>"</w:t>
+      </w:r>
+      <w:proofErr w:type="spellStart"/>
+      <w:r>
+        <w:rPr>
+          <w:rFonts w:ascii="Times New Roman" w:hAnsi="Times New Roman" w:cs="Times New Roman"/>
+          <w:sz w:val="22"/>
+          <w:szCs w:val="22"/>
+          <w:lang w:val="en-US"/>
+        </w:rPr>
+        <w:t>deployedServices</w:t>
+      </w:r>
+      <w:proofErr w:type="spellEnd"/>
+      <w:r>
+        <w:rPr>
+          <w:rFonts w:ascii="Times New Roman" w:hAnsi="Times New Roman" w:cs="Times New Roman"/>
+          <w:sz w:val="22"/>
+          <w:szCs w:val="22"/>
+          <w:lang w:val="en-US"/>
+        </w:rPr>
+        <w:t>": {</w:t>
       </w:r>
     </w:p>
     <w:p>
@@ -1096,58 +1380,138 @@
           <w:szCs w:val="20"/>
           <w:lang w:val="en-US"/>
         </w:rPr>
-        <w:t xml:space="preserve">This JSON schema defines the structure for representing a rack in a data model. It specifies properties such as rack identification, the rack geometry (physical coordinates of the rack object), capacity_using_power, capacity_using_intensity, energy consumption, and CO2 emission. </w:t>
-      </w:r>
-    </w:p>
-    <w:p>
-      <w:pPr>
-        <w:spacing w:after="0"/>
-        <w:jc w:val="both"/>
-        <w:rPr>
-          <w:lang w:val="en-US"/>
-        </w:rPr>
-      </w:pPr>
-      <w:r>
-        <w:rPr>
-          <w:rFonts w:ascii="Times New Roman" w:hAnsi="Times New Roman" w:cs="Times New Roman"/>
-          <w:sz w:val="20"/>
-          <w:szCs w:val="20"/>
-          <w:lang w:val="en-US"/>
-        </w:rPr>
-        <w:t>Note that this schema includes a pointer to the node schema and an array structure to record all of the nodes identification within the Rack entity:</w:t>
-      </w:r>
-    </w:p>
-    <w:p>
-      <w:pPr>
-        <w:spacing w:after="0"/>
-        <w:jc w:val="both"/>
-        <w:rPr>
-          <w:rFonts w:ascii="Times New Roman" w:hAnsi="Times New Roman" w:cs="Times New Roman"/>
-          <w:sz w:val="20"/>
-          <w:szCs w:val="20"/>
-          <w:lang w:val="en-US"/>
-        </w:rPr>
-      </w:pPr>
-    </w:p>
-    <w:p>
-      <w:pPr>
-        <w:spacing w:after="0"/>
-        <w:jc w:val="both"/>
-        <w:rPr>
-          <w:rFonts w:ascii="Times New Roman" w:hAnsi="Times New Roman" w:cs="Times New Roman"/>
-          <w:sz w:val="20"/>
-          <w:szCs w:val="20"/>
-          <w:lang w:val="en-US"/>
-        </w:rPr>
-      </w:pPr>
-      <w:r>
-        <w:rPr>
-          <w:rFonts w:ascii="Times New Roman" w:hAnsi="Times New Roman" w:cs="Times New Roman"/>
-          <w:sz w:val="20"/>
-          <w:szCs w:val="20"/>
-          <w:lang w:val="en-US"/>
-        </w:rPr>
-        <w:t>"installedNode": {</w:t>
+        <w:t xml:space="preserve">This JSON schema defines the structure for representing a rack in a data model. It specifies properties such as rack identification, the rack geometry (physical coordinates of the rack object), </w:t>
+      </w:r>
+      <w:proofErr w:type="spellStart"/>
+      <w:r>
+        <w:rPr>
+          <w:rFonts w:ascii="Times New Roman" w:hAnsi="Times New Roman" w:cs="Times New Roman"/>
+          <w:sz w:val="20"/>
+          <w:szCs w:val="20"/>
+          <w:lang w:val="en-US"/>
+        </w:rPr>
+        <w:t>capacity_using_power</w:t>
+      </w:r>
+      <w:proofErr w:type="spellEnd"/>
+      <w:r>
+        <w:rPr>
+          <w:rFonts w:ascii="Times New Roman" w:hAnsi="Times New Roman" w:cs="Times New Roman"/>
+          <w:sz w:val="20"/>
+          <w:szCs w:val="20"/>
+          <w:lang w:val="en-US"/>
+        </w:rPr>
+        <w:t xml:space="preserve">, </w:t>
+      </w:r>
+      <w:proofErr w:type="spellStart"/>
+      <w:r>
+        <w:rPr>
+          <w:rFonts w:ascii="Times New Roman" w:hAnsi="Times New Roman" w:cs="Times New Roman"/>
+          <w:sz w:val="20"/>
+          <w:szCs w:val="20"/>
+          <w:lang w:val="en-US"/>
+        </w:rPr>
+        <w:t>capacity_using_intensity</w:t>
+      </w:r>
+      <w:proofErr w:type="spellEnd"/>
+      <w:r>
+        <w:rPr>
+          <w:rFonts w:ascii="Times New Roman" w:hAnsi="Times New Roman" w:cs="Times New Roman"/>
+          <w:sz w:val="20"/>
+          <w:szCs w:val="20"/>
+          <w:lang w:val="en-US"/>
+        </w:rPr>
+        <w:t xml:space="preserve">, energy consumption, and CO2 emission. </w:t>
+      </w:r>
+    </w:p>
+    <w:p>
+      <w:pPr>
+        <w:spacing w:after="0"/>
+        <w:jc w:val="both"/>
+        <w:rPr>
+          <w:lang w:val="en-US"/>
+        </w:rPr>
+      </w:pPr>
+      <w:r>
+        <w:rPr>
+          <w:rFonts w:ascii="Times New Roman" w:hAnsi="Times New Roman" w:cs="Times New Roman"/>
+          <w:sz w:val="20"/>
+          <w:szCs w:val="20"/>
+          <w:lang w:val="en-US"/>
+        </w:rPr>
+        <w:t xml:space="preserve">Note that this schema includes a pointer to the node schema and an array structure to record all of the </w:t>
+      </w:r>
+      <w:proofErr w:type="gramStart"/>
+      <w:r>
+        <w:rPr>
+          <w:rFonts w:ascii="Times New Roman" w:hAnsi="Times New Roman" w:cs="Times New Roman"/>
+          <w:sz w:val="20"/>
+          <w:szCs w:val="20"/>
+          <w:lang w:val="en-US"/>
+        </w:rPr>
+        <w:t>nodes</w:t>
+      </w:r>
+      <w:proofErr w:type="gramEnd"/>
+      <w:r>
+        <w:rPr>
+          <w:rFonts w:ascii="Times New Roman" w:hAnsi="Times New Roman" w:cs="Times New Roman"/>
+          <w:sz w:val="20"/>
+          <w:szCs w:val="20"/>
+          <w:lang w:val="en-US"/>
+        </w:rPr>
+        <w:t xml:space="preserve"> identification within the Rack entity:</w:t>
+      </w:r>
+    </w:p>
+    <w:p>
+      <w:pPr>
+        <w:spacing w:after="0"/>
+        <w:jc w:val="both"/>
+        <w:rPr>
+          <w:rFonts w:ascii="Times New Roman" w:hAnsi="Times New Roman" w:cs="Times New Roman"/>
+          <w:sz w:val="20"/>
+          <w:szCs w:val="20"/>
+          <w:lang w:val="en-US"/>
+        </w:rPr>
+      </w:pPr>
+    </w:p>
+    <w:p>
+      <w:pPr>
+        <w:spacing w:after="0"/>
+        <w:jc w:val="both"/>
+        <w:rPr>
+          <w:rFonts w:ascii="Times New Roman" w:hAnsi="Times New Roman" w:cs="Times New Roman"/>
+          <w:sz w:val="20"/>
+          <w:szCs w:val="20"/>
+          <w:lang w:val="en-US"/>
+        </w:rPr>
+      </w:pPr>
+      <w:r>
+        <w:rPr>
+          <w:rFonts w:ascii="Times New Roman" w:hAnsi="Times New Roman" w:cs="Times New Roman"/>
+          <w:sz w:val="20"/>
+          <w:szCs w:val="20"/>
+          <w:lang w:val="en-US"/>
+        </w:rPr>
+        <w:t>"</w:t>
+      </w:r>
+      <w:proofErr w:type="spellStart"/>
+      <w:r>
+        <w:rPr>
+          <w:rFonts w:ascii="Times New Roman" w:hAnsi="Times New Roman" w:cs="Times New Roman"/>
+          <w:sz w:val="20"/>
+          <w:szCs w:val="20"/>
+          <w:lang w:val="en-US"/>
+        </w:rPr>
+        <w:t>installedNode</w:t>
+      </w:r>
+      <w:proofErr w:type="spellEnd"/>
+      <w:r>
+        <w:rPr>
+          <w:rFonts w:ascii="Times New Roman" w:hAnsi="Times New Roman" w:cs="Times New Roman"/>
+          <w:sz w:val="20"/>
+          <w:szCs w:val="20"/>
+          <w:lang w:val="en-US"/>
+        </w:rPr>
+        <w:t>": {</w:t>
       </w:r>
     </w:p>
     <w:p>
@@ -1413,7 +1777,27 @@
           <w:szCs w:val="20"/>
           <w:lang w:val="en-US"/>
         </w:rPr>
-        <w:t>"available_racks": {</w:t>
+        <w:t>"</w:t>
+      </w:r>
+      <w:proofErr w:type="spellStart"/>
+      <w:r>
+        <w:rPr>
+          <w:rFonts w:ascii="Times New Roman" w:hAnsi="Times New Roman" w:cs="Times New Roman"/>
+          <w:sz w:val="20"/>
+          <w:szCs w:val="20"/>
+          <w:lang w:val="en-US"/>
+        </w:rPr>
+        <w:t>available_racks</w:t>
+      </w:r>
+      <w:proofErr w:type="spellEnd"/>
+      <w:r>
+        <w:rPr>
+          <w:rFonts w:ascii="Times New Roman" w:hAnsi="Times New Roman" w:cs="Times New Roman"/>
+          <w:sz w:val="20"/>
+          <w:szCs w:val="20"/>
+          <w:lang w:val="en-US"/>
+        </w:rPr>
+        <w:t>": {</w:t>
       </w:r>
     </w:p>
     <w:p>
@@ -1624,7 +2008,23 @@
           <w:rFonts w:ascii="Times New Roman" w:hAnsi="Times New Roman" w:cs="Times New Roman"/>
           <w:lang w:val="en-US"/>
         </w:rPr>
-        <w:t>A site entity represent the aggregate of the different rooms in a data center. The entity has some identification attributes (ID, concerned customers, rooms list) and the rest includes metrics like energy consumption, power consumption, CO2 emission, and site temperature). The list of room attributes is a pointer to the room schema in the model, the customers of the site are identified through the customer schema reference.</w:t>
+        <w:t xml:space="preserve">A site entity </w:t>
+      </w:r>
+      <w:proofErr w:type="gramStart"/>
+      <w:r>
+        <w:rPr>
+          <w:rFonts w:ascii="Times New Roman" w:hAnsi="Times New Roman" w:cs="Times New Roman"/>
+          <w:lang w:val="en-US"/>
+        </w:rPr>
+        <w:t>represent</w:t>
+      </w:r>
+      <w:proofErr w:type="gramEnd"/>
+      <w:r>
+        <w:rPr>
+          <w:rFonts w:ascii="Times New Roman" w:hAnsi="Times New Roman" w:cs="Times New Roman"/>
+          <w:lang w:val="en-US"/>
+        </w:rPr>
+        <w:t xml:space="preserve"> the aggregate of the different rooms in a data center. The entity has some identification attributes (ID, concerned customers, rooms list) and the rest includes metrics like energy consumption, power consumption, CO2 emission, and site temperature). The list of room attributes is a pointer to the room schema in the model, the customers of the site are identified through the customer schema reference.</w:t>
       </w:r>
     </w:p>
     <w:p>
@@ -1657,7 +2057,27 @@
           <w:szCs w:val="20"/>
           <w:lang w:val="en-US"/>
         </w:rPr>
-        <w:t xml:space="preserve">     "list_Rooms": {</w:t>
+        <w:t xml:space="preserve">     "</w:t>
+      </w:r>
+      <w:proofErr w:type="spellStart"/>
+      <w:r>
+        <w:rPr>
+          <w:rFonts w:ascii="Times New Roman" w:hAnsi="Times New Roman" w:cs="Times New Roman"/>
+          <w:sz w:val="20"/>
+          <w:szCs w:val="20"/>
+          <w:lang w:val="en-US"/>
+        </w:rPr>
+        <w:t>list_Rooms</w:t>
+      </w:r>
+      <w:proofErr w:type="spellEnd"/>
+      <w:r>
+        <w:rPr>
+          <w:rFonts w:ascii="Times New Roman" w:hAnsi="Times New Roman" w:cs="Times New Roman"/>
+          <w:sz w:val="20"/>
+          <w:szCs w:val="20"/>
+          <w:lang w:val="en-US"/>
+        </w:rPr>
+        <w:t>": {</w:t>
       </w:r>
     </w:p>
     <w:p>
@@ -1988,7 +2408,27 @@
           <w:szCs w:val="20"/>
           <w:lang w:val="en-US"/>
         </w:rPr>
-        <w:t>The service schema represents the functionality that a VM, container, or node offers. There is the possibility that a service is offered through the coordination of more than one virtualization unit (for example single microservice is deployed in more than one container).  The attribute “deployedRefContainers” is a reference to the container executing the service functions.</w:t>
+        <w:t>The service schema represents the functionality that a VM, container, or node offers. There is the possibility that a service is offered through the coordination of more than one virtualization unit (for example single microservice is deployed in more than one container).  The attribute “</w:t>
+      </w:r>
+      <w:proofErr w:type="spellStart"/>
+      <w:r>
+        <w:rPr>
+          <w:rFonts w:ascii="Times New Roman" w:hAnsi="Times New Roman" w:cs="Times New Roman"/>
+          <w:sz w:val="20"/>
+          <w:szCs w:val="20"/>
+          <w:lang w:val="en-US"/>
+        </w:rPr>
+        <w:t>deployedRefContainers</w:t>
+      </w:r>
+      <w:proofErr w:type="spellEnd"/>
+      <w:r>
+        <w:rPr>
+          <w:rFonts w:ascii="Times New Roman" w:hAnsi="Times New Roman" w:cs="Times New Roman"/>
+          <w:sz w:val="20"/>
+          <w:szCs w:val="20"/>
+          <w:lang w:val="en-US"/>
+        </w:rPr>
+        <w:t>” is a reference to the container executing the service functions.</w:t>
       </w:r>
     </w:p>
     <w:p>
@@ -2022,7 +2462,27 @@
           <w:szCs w:val="20"/>
           <w:lang w:val="en-US"/>
         </w:rPr>
-        <w:t>"deployedRefContainers": {</w:t>
+        <w:t>"</w:t>
+      </w:r>
+      <w:proofErr w:type="spellStart"/>
+      <w:r>
+        <w:rPr>
+          <w:rFonts w:ascii="Times New Roman" w:hAnsi="Times New Roman" w:cs="Times New Roman"/>
+          <w:sz w:val="20"/>
+          <w:szCs w:val="20"/>
+          <w:lang w:val="en-US"/>
+        </w:rPr>
+        <w:t>deployedRefContainers</w:t>
+      </w:r>
+      <w:proofErr w:type="spellEnd"/>
+      <w:r>
+        <w:rPr>
+          <w:rFonts w:ascii="Times New Roman" w:hAnsi="Times New Roman" w:cs="Times New Roman"/>
+          <w:sz w:val="20"/>
+          <w:szCs w:val="20"/>
+          <w:lang w:val="en-US"/>
+        </w:rPr>
+        <w:t>": {</w:t>
       </w:r>
     </w:p>
     <w:p>
@@ -2299,7 +2759,27 @@
           <w:szCs w:val="20"/>
           <w:lang w:val="en-US"/>
         </w:rPr>
-        <w:t>"servicesList": {</w:t>
+        <w:t>"</w:t>
+      </w:r>
+      <w:proofErr w:type="spellStart"/>
+      <w:r>
+        <w:rPr>
+          <w:rFonts w:ascii="Times New Roman" w:hAnsi="Times New Roman" w:cs="Times New Roman"/>
+          <w:sz w:val="20"/>
+          <w:szCs w:val="20"/>
+          <w:lang w:val="en-US"/>
+        </w:rPr>
+        <w:t>servicesList</w:t>
+      </w:r>
+      <w:proofErr w:type="spellEnd"/>
+      <w:r>
+        <w:rPr>
+          <w:rFonts w:ascii="Times New Roman" w:hAnsi="Times New Roman" w:cs="Times New Roman"/>
+          <w:sz w:val="20"/>
+          <w:szCs w:val="20"/>
+          <w:lang w:val="en-US"/>
+        </w:rPr>
+        <w:t>": {</w:t>
       </w:r>
     </w:p>
     <w:p>
@@ -2544,7 +3024,27 @@
           <w:szCs w:val="20"/>
           <w:lang w:val="en-US"/>
         </w:rPr>
-        <w:t>"underlying_computational_Node": {</w:t>
+        <w:t>"</w:t>
+      </w:r>
+      <w:proofErr w:type="spellStart"/>
+      <w:r>
+        <w:rPr>
+          <w:rFonts w:ascii="Times New Roman" w:hAnsi="Times New Roman" w:cs="Times New Roman"/>
+          <w:sz w:val="20"/>
+          <w:szCs w:val="20"/>
+          <w:lang w:val="en-US"/>
+        </w:rPr>
+        <w:t>underlying_computational_Node</w:t>
+      </w:r>
+      <w:proofErr w:type="spellEnd"/>
+      <w:r>
+        <w:rPr>
+          <w:rFonts w:ascii="Times New Roman" w:hAnsi="Times New Roman" w:cs="Times New Roman"/>
+          <w:sz w:val="20"/>
+          <w:szCs w:val="20"/>
+          <w:lang w:val="en-US"/>
+        </w:rPr>
+        <w:t>": {</w:t>
       </w:r>
     </w:p>
     <w:p>
@@ -2698,7 +3198,27 @@
           <w:szCs w:val="20"/>
           <w:lang w:val="en-US"/>
         </w:rPr>
-        <w:t xml:space="preserve">          "referenceCluster": {</w:t>
+        <w:t xml:space="preserve">          "</w:t>
+      </w:r>
+      <w:proofErr w:type="spellStart"/>
+      <w:r>
+        <w:rPr>
+          <w:rFonts w:ascii="Times New Roman" w:hAnsi="Times New Roman" w:cs="Times New Roman"/>
+          <w:sz w:val="20"/>
+          <w:szCs w:val="20"/>
+          <w:lang w:val="en-US"/>
+        </w:rPr>
+        <w:t>referenceCluster</w:t>
+      </w:r>
+      <w:proofErr w:type="spellEnd"/>
+      <w:r>
+        <w:rPr>
+          <w:rFonts w:ascii="Times New Roman" w:hAnsi="Times New Roman" w:cs="Times New Roman"/>
+          <w:sz w:val="20"/>
+          <w:szCs w:val="20"/>
+          <w:lang w:val="en-US"/>
+        </w:rPr>
+        <w:t>": {</w:t>
       </w:r>
     </w:p>
     <w:p>
@@ -2852,7 +3372,27 @@
           <w:szCs w:val="20"/>
           <w:lang w:val="en-US"/>
         </w:rPr>
-        <w:t xml:space="preserve">          "referenceRack": {</w:t>
+        <w:t xml:space="preserve">          "</w:t>
+      </w:r>
+      <w:proofErr w:type="spellStart"/>
+      <w:r>
+        <w:rPr>
+          <w:rFonts w:ascii="Times New Roman" w:hAnsi="Times New Roman" w:cs="Times New Roman"/>
+          <w:sz w:val="20"/>
+          <w:szCs w:val="20"/>
+          <w:lang w:val="en-US"/>
+        </w:rPr>
+        <w:t>referenceRack</w:t>
+      </w:r>
+      <w:proofErr w:type="spellEnd"/>
+      <w:r>
+        <w:rPr>
+          <w:rFonts w:ascii="Times New Roman" w:hAnsi="Times New Roman" w:cs="Times New Roman"/>
+          <w:sz w:val="20"/>
+          <w:szCs w:val="20"/>
+          <w:lang w:val="en-US"/>
+        </w:rPr>
+        <w:t>": {</w:t>
       </w:r>
     </w:p>
     <w:p>
@@ -3067,7 +3607,23 @@
           <w:rFonts w:ascii="Times New Roman" w:hAnsi="Times New Roman" w:cs="Times New Roman"/>
           <w:lang w:val="en-US"/>
         </w:rPr>
-        <w:t>The container entity schema is described through all identification of the container (e.g., containerId), and the metrics that represent the measurements of a container. This includes the resource utilization of a container (i.e., CPU, RAM, energy) and others like the latency of the functions deployed in a container, carbon emission of a single container, the bandwidth available, and network interface data (in, and out) rates.</w:t>
+        <w:t xml:space="preserve">The container entity schema is described through all identification of the container (e.g., </w:t>
+      </w:r>
+      <w:proofErr w:type="spellStart"/>
+      <w:r>
+        <w:rPr>
+          <w:rFonts w:ascii="Times New Roman" w:hAnsi="Times New Roman" w:cs="Times New Roman"/>
+          <w:lang w:val="en-US"/>
+        </w:rPr>
+        <w:t>containerId</w:t>
+      </w:r>
+      <w:proofErr w:type="spellEnd"/>
+      <w:r>
+        <w:rPr>
+          <w:rFonts w:ascii="Times New Roman" w:hAnsi="Times New Roman" w:cs="Times New Roman"/>
+          <w:lang w:val="en-US"/>
+        </w:rPr>
+        <w:t>), and the metrics that represent the measurements of a container. This includes the resource utilization of a container (i.e., CPU, RAM, energy) and others like the latency of the functions deployed in a container, carbon emission of a single container, the bandwidth available, and network interface data (in, and out) rates.</w:t>
       </w:r>
     </w:p>
     <w:p>
@@ -3083,40 +3639,92 @@
           <w:rFonts w:ascii="Times New Roman" w:hAnsi="Times New Roman" w:cs="Times New Roman"/>
           <w:lang w:val="en-US"/>
         </w:rPr>
-        <w:t>Note that an additional attribute in the schema, named deployedInNode is to append the reference of node in which the container is executing. The other attribute is referenceInstalledApplication, a pointer to the application whose function/components are actually containerized.</w:t>
-      </w:r>
-    </w:p>
-    <w:p>
-      <w:pPr>
-        <w:spacing w:after="0"/>
-        <w:jc w:val="both"/>
-        <w:rPr>
-          <w:rFonts w:ascii="Times New Roman" w:hAnsi="Times New Roman" w:cs="Times New Roman"/>
-          <w:sz w:val="20"/>
-          <w:szCs w:val="20"/>
-          <w:lang w:val="en-US"/>
-        </w:rPr>
-      </w:pPr>
-    </w:p>
-    <w:p>
-      <w:pPr>
-        <w:spacing w:after="0"/>
-        <w:jc w:val="both"/>
-        <w:rPr>
-          <w:rFonts w:ascii="Times New Roman" w:hAnsi="Times New Roman" w:cs="Times New Roman"/>
-          <w:sz w:val="20"/>
-          <w:szCs w:val="20"/>
-          <w:lang w:val="en-US"/>
-        </w:rPr>
-      </w:pPr>
-      <w:r>
-        <w:rPr>
-          <w:rFonts w:ascii="Times New Roman" w:hAnsi="Times New Roman" w:cs="Times New Roman"/>
-          <w:sz w:val="20"/>
-          <w:szCs w:val="20"/>
-          <w:lang w:val="en-US"/>
-        </w:rPr>
-        <w:t>"deployedInNode": {</w:t>
+        <w:t xml:space="preserve">Note that an additional attribute in the schema, named </w:t>
+      </w:r>
+      <w:proofErr w:type="spellStart"/>
+      <w:r>
+        <w:rPr>
+          <w:rFonts w:ascii="Times New Roman" w:hAnsi="Times New Roman" w:cs="Times New Roman"/>
+          <w:lang w:val="en-US"/>
+        </w:rPr>
+        <w:t>deployedInNode</w:t>
+      </w:r>
+      <w:proofErr w:type="spellEnd"/>
+      <w:r>
+        <w:rPr>
+          <w:rFonts w:ascii="Times New Roman" w:hAnsi="Times New Roman" w:cs="Times New Roman"/>
+          <w:lang w:val="en-US"/>
+        </w:rPr>
+        <w:t xml:space="preserve"> is to append the reference of node in which the container is executing. The other attribute is </w:t>
+      </w:r>
+      <w:proofErr w:type="spellStart"/>
+      <w:r>
+        <w:rPr>
+          <w:rFonts w:ascii="Times New Roman" w:hAnsi="Times New Roman" w:cs="Times New Roman"/>
+          <w:lang w:val="en-US"/>
+        </w:rPr>
+        <w:t>referenceInstalledApplication</w:t>
+      </w:r>
+      <w:proofErr w:type="spellEnd"/>
+      <w:r>
+        <w:rPr>
+          <w:rFonts w:ascii="Times New Roman" w:hAnsi="Times New Roman" w:cs="Times New Roman"/>
+          <w:lang w:val="en-US"/>
+        </w:rPr>
+        <w:t>, a pointer to the application whose function/components are actually containerized.</w:t>
+      </w:r>
+    </w:p>
+    <w:p>
+      <w:pPr>
+        <w:spacing w:after="0"/>
+        <w:jc w:val="both"/>
+        <w:rPr>
+          <w:rFonts w:ascii="Times New Roman" w:hAnsi="Times New Roman" w:cs="Times New Roman"/>
+          <w:sz w:val="20"/>
+          <w:szCs w:val="20"/>
+          <w:lang w:val="en-US"/>
+        </w:rPr>
+      </w:pPr>
+    </w:p>
+    <w:p>
+      <w:pPr>
+        <w:spacing w:after="0"/>
+        <w:jc w:val="both"/>
+        <w:rPr>
+          <w:rFonts w:ascii="Times New Roman" w:hAnsi="Times New Roman" w:cs="Times New Roman"/>
+          <w:sz w:val="20"/>
+          <w:szCs w:val="20"/>
+          <w:lang w:val="en-US"/>
+        </w:rPr>
+      </w:pPr>
+      <w:r>
+        <w:rPr>
+          <w:rFonts w:ascii="Times New Roman" w:hAnsi="Times New Roman" w:cs="Times New Roman"/>
+          <w:sz w:val="20"/>
+          <w:szCs w:val="20"/>
+          <w:lang w:val="en-US"/>
+        </w:rPr>
+        <w:t>"</w:t>
+      </w:r>
+      <w:proofErr w:type="spellStart"/>
+      <w:r>
+        <w:rPr>
+          <w:rFonts w:ascii="Times New Roman" w:hAnsi="Times New Roman" w:cs="Times New Roman"/>
+          <w:sz w:val="20"/>
+          <w:szCs w:val="20"/>
+          <w:lang w:val="en-US"/>
+        </w:rPr>
+        <w:t>deployedInNode</w:t>
+      </w:r>
+      <w:proofErr w:type="spellEnd"/>
+      <w:r>
+        <w:rPr>
+          <w:rFonts w:ascii="Times New Roman" w:hAnsi="Times New Roman" w:cs="Times New Roman"/>
+          <w:sz w:val="20"/>
+          <w:szCs w:val="20"/>
+          <w:lang w:val="en-US"/>
+        </w:rPr>
+        <w:t>": {</w:t>
       </w:r>
     </w:p>
     <w:p>
@@ -3222,7 +3830,27 @@
           <w:szCs w:val="20"/>
           <w:lang w:val="en-US"/>
         </w:rPr>
-        <w:t xml:space="preserve">        "description": "The computational node in which the container is deployed[ref node schwema of the Edge-Cloud Continuum Data model  ]"</w:t>
+        <w:t xml:space="preserve">        "description": "The computational node in which the container is deployed[ref node </w:t>
+      </w:r>
+      <w:proofErr w:type="spellStart"/>
+      <w:r>
+        <w:rPr>
+          <w:rFonts w:ascii="Times New Roman" w:hAnsi="Times New Roman" w:cs="Times New Roman"/>
+          <w:sz w:val="20"/>
+          <w:szCs w:val="20"/>
+          <w:lang w:val="en-US"/>
+        </w:rPr>
+        <w:t>schwema</w:t>
+      </w:r>
+      <w:proofErr w:type="spellEnd"/>
+      <w:r>
+        <w:rPr>
+          <w:rFonts w:ascii="Times New Roman" w:hAnsi="Times New Roman" w:cs="Times New Roman"/>
+          <w:sz w:val="20"/>
+          <w:szCs w:val="20"/>
+          <w:lang w:val="en-US"/>
+        </w:rPr>
+        <w:t xml:space="preserve"> of the Edge-Cloud Continuum Data model  ]"</w:t>
       </w:r>
     </w:p>
     <w:p>
@@ -3264,7 +3892,17 @@
           <w:szCs w:val="20"/>
           <w:lang w:val="en-US"/>
         </w:rPr>
-        <w:t>"reference</w:t>
+        <w:t>"</w:t>
+      </w:r>
+      <w:proofErr w:type="spellStart"/>
+      <w:r>
+        <w:rPr>
+          <w:rFonts w:ascii="Times New Roman" w:hAnsi="Times New Roman" w:cs="Times New Roman"/>
+          <w:sz w:val="20"/>
+          <w:szCs w:val="20"/>
+          <w:lang w:val="en-US"/>
+        </w:rPr>
+        <w:t>reference</w:t>
       </w:r>
       <w:r>
         <w:rPr>
@@ -3282,7 +3920,17 @@
           <w:szCs w:val="20"/>
           <w:lang w:val="en-US"/>
         </w:rPr>
-        <w:t>Application": {</w:t>
+        <w:t>Application</w:t>
+      </w:r>
+      <w:proofErr w:type="spellEnd"/>
+      <w:r>
+        <w:rPr>
+          <w:rFonts w:ascii="Times New Roman" w:hAnsi="Times New Roman" w:cs="Times New Roman"/>
+          <w:sz w:val="20"/>
+          <w:szCs w:val="20"/>
+          <w:lang w:val="en-US"/>
+        </w:rPr>
+        <w:t>": {</w:t>
       </w:r>
     </w:p>
     <w:p>
@@ -3528,28 +4176,68 @@
           <w:szCs w:val="20"/>
           <w:lang w:val="en-US"/>
         </w:rPr>
-        <w:t>The Pod represents a set of racks in a data center. It has the identification attribute (id) and other metrics including CO2 emission, energy consumption, list of the racks, and Pod electrical intensity. The listRack attribute is reference to the rack schema for cataloguing the racks with a single pod in data center.</w:t>
-      </w:r>
-    </w:p>
-    <w:p>
-      <w:pPr>
-        <w:spacing w:after="0"/>
-        <w:jc w:val="both"/>
-        <w:rPr>
-          <w:rFonts w:ascii="Times New Roman" w:hAnsi="Times New Roman" w:cs="Times New Roman"/>
-          <w:sz w:val="20"/>
-          <w:szCs w:val="20"/>
-          <w:lang w:val="en-US"/>
-        </w:rPr>
-      </w:pPr>
-      <w:r>
-        <w:rPr>
-          <w:rFonts w:ascii="Times New Roman" w:hAnsi="Times New Roman" w:cs="Times New Roman"/>
-          <w:sz w:val="20"/>
-          <w:szCs w:val="20"/>
-          <w:lang w:val="en-US"/>
-        </w:rPr>
-        <w:t>Note that the interpretation of the Pod is context of data center infrastructure and application deployment is different. For the application deployment, Pod is smallest unit or function that a Kubenetes deployment use.</w:t>
+        <w:t xml:space="preserve">The Pod represents a set of racks in a data center. It has the identification attribute (id) and other metrics including CO2 emission, energy consumption, list of the racks, and Pod electrical intensity. The </w:t>
+      </w:r>
+      <w:proofErr w:type="spellStart"/>
+      <w:r>
+        <w:rPr>
+          <w:rFonts w:ascii="Times New Roman" w:hAnsi="Times New Roman" w:cs="Times New Roman"/>
+          <w:sz w:val="20"/>
+          <w:szCs w:val="20"/>
+          <w:lang w:val="en-US"/>
+        </w:rPr>
+        <w:t>listRack</w:t>
+      </w:r>
+      <w:proofErr w:type="spellEnd"/>
+      <w:r>
+        <w:rPr>
+          <w:rFonts w:ascii="Times New Roman" w:hAnsi="Times New Roman" w:cs="Times New Roman"/>
+          <w:sz w:val="20"/>
+          <w:szCs w:val="20"/>
+          <w:lang w:val="en-US"/>
+        </w:rPr>
+        <w:t xml:space="preserve"> attribute is reference to the rack schema for cataloguing the racks with a single pod in data center.</w:t>
+      </w:r>
+    </w:p>
+    <w:p>
+      <w:pPr>
+        <w:spacing w:after="0"/>
+        <w:jc w:val="both"/>
+        <w:rPr>
+          <w:rFonts w:ascii="Times New Roman" w:hAnsi="Times New Roman" w:cs="Times New Roman"/>
+          <w:sz w:val="20"/>
+          <w:szCs w:val="20"/>
+          <w:lang w:val="en-US"/>
+        </w:rPr>
+      </w:pPr>
+      <w:r>
+        <w:rPr>
+          <w:rFonts w:ascii="Times New Roman" w:hAnsi="Times New Roman" w:cs="Times New Roman"/>
+          <w:sz w:val="20"/>
+          <w:szCs w:val="20"/>
+          <w:lang w:val="en-US"/>
+        </w:rPr>
+        <w:t xml:space="preserve">Note that the interpretation of the Pod is context of data center infrastructure and application deployment is different. For the application deployment, Pod is smallest unit or function that a </w:t>
+      </w:r>
+      <w:proofErr w:type="spellStart"/>
+      <w:r>
+        <w:rPr>
+          <w:rFonts w:ascii="Times New Roman" w:hAnsi="Times New Roman" w:cs="Times New Roman"/>
+          <w:sz w:val="20"/>
+          <w:szCs w:val="20"/>
+          <w:lang w:val="en-US"/>
+        </w:rPr>
+        <w:t>Kubenetes</w:t>
+      </w:r>
+      <w:proofErr w:type="spellEnd"/>
+      <w:r>
+        <w:rPr>
+          <w:rFonts w:ascii="Times New Roman" w:hAnsi="Times New Roman" w:cs="Times New Roman"/>
+          <w:sz w:val="20"/>
+          <w:szCs w:val="20"/>
+          <w:lang w:val="en-US"/>
+        </w:rPr>
+        <w:t xml:space="preserve"> deployment use.</w:t>
       </w:r>
     </w:p>
     <w:p>
@@ -3583,7 +4271,27 @@
           <w:szCs w:val="20"/>
           <w:lang w:val="en-US"/>
         </w:rPr>
-        <w:t>"listRacks": {</w:t>
+        <w:t>"</w:t>
+      </w:r>
+      <w:proofErr w:type="spellStart"/>
+      <w:r>
+        <w:rPr>
+          <w:rFonts w:ascii="Times New Roman" w:hAnsi="Times New Roman" w:cs="Times New Roman"/>
+          <w:sz w:val="20"/>
+          <w:szCs w:val="20"/>
+          <w:lang w:val="en-US"/>
+        </w:rPr>
+        <w:t>listRacks</w:t>
+      </w:r>
+      <w:proofErr w:type="spellEnd"/>
+      <w:r>
+        <w:rPr>
+          <w:rFonts w:ascii="Times New Roman" w:hAnsi="Times New Roman" w:cs="Times New Roman"/>
+          <w:sz w:val="20"/>
+          <w:szCs w:val="20"/>
+          <w:lang w:val="en-US"/>
+        </w:rPr>
+        <w:t>": {</w:t>
       </w:r>
     </w:p>
     <w:p>
@@ -3844,6 +4552,7 @@
         </w:rPr>
         <w:t>"</w:t>
       </w:r>
+      <w:proofErr w:type="spellStart"/>
       <w:r>
         <w:rPr>
           <w:rFonts w:ascii="Times New Roman" w:hAnsi="Times New Roman" w:cs="Times New Roman"/>
@@ -3853,6 +4562,7 @@
         </w:rPr>
         <w:t>referenceCustomer</w:t>
       </w:r>
+      <w:proofErr w:type="spellEnd"/>
       <w:r>
         <w:rPr>
           <w:rFonts w:ascii="Times New Roman" w:hAnsi="Times New Roman" w:cs="Times New Roman"/>
@@ -3904,7 +4614,27 @@
           <w:szCs w:val="20"/>
           <w:lang w:val="en-US"/>
         </w:rPr>
-        <w:t xml:space="preserve">        "description": "The client organization associated with the site[Reference to the customer schema of the Edge_Cloud Continuum data model]"</w:t>
+        <w:t xml:space="preserve">        "description": "The client organization associated with the site[Reference to the customer schema of the </w:t>
+      </w:r>
+      <w:proofErr w:type="spellStart"/>
+      <w:r>
+        <w:rPr>
+          <w:rFonts w:ascii="Times New Roman" w:hAnsi="Times New Roman" w:cs="Times New Roman"/>
+          <w:sz w:val="20"/>
+          <w:szCs w:val="20"/>
+          <w:lang w:val="en-US"/>
+        </w:rPr>
+        <w:t>Edge_Cloud</w:t>
+      </w:r>
+      <w:proofErr w:type="spellEnd"/>
+      <w:r>
+        <w:rPr>
+          <w:rFonts w:ascii="Times New Roman" w:hAnsi="Times New Roman" w:cs="Times New Roman"/>
+          <w:sz w:val="20"/>
+          <w:szCs w:val="20"/>
+          <w:lang w:val="en-US"/>
+        </w:rPr>
+        <w:t xml:space="preserve"> Continuum data model]"</w:t>
       </w:r>
     </w:p>
     <w:p>
@@ -3948,7 +4678,17 @@
           <w:szCs w:val="20"/>
           <w:lang w:val="en-US"/>
         </w:rPr>
-        <w:t>"List_</w:t>
+        <w:t>"</w:t>
+      </w:r>
+      <w:proofErr w:type="spellStart"/>
+      <w:r>
+        <w:rPr>
+          <w:rFonts w:ascii="Times New Roman" w:hAnsi="Times New Roman" w:cs="Times New Roman"/>
+          <w:sz w:val="20"/>
+          <w:szCs w:val="20"/>
+          <w:lang w:val="en-US"/>
+        </w:rPr>
+        <w:t>List_</w:t>
       </w:r>
       <w:r>
         <w:rPr>
@@ -3966,7 +4706,17 @@
           <w:szCs w:val="20"/>
           <w:lang w:val="en-US"/>
         </w:rPr>
-        <w:t>ites": {</w:t>
+        <w:t>ites</w:t>
+      </w:r>
+      <w:proofErr w:type="spellEnd"/>
+      <w:r>
+        <w:rPr>
+          <w:rFonts w:ascii="Times New Roman" w:hAnsi="Times New Roman" w:cs="Times New Roman"/>
+          <w:sz w:val="20"/>
+          <w:szCs w:val="20"/>
+          <w:lang w:val="en-US"/>
+        </w:rPr>
+        <w:t>": {</w:t>
       </w:r>
     </w:p>
     <w:p>
@@ -4287,7 +5037,27 @@
           <w:szCs w:val="20"/>
           <w:lang w:val="en-US"/>
         </w:rPr>
-        <w:t>"subscribredServices": {</w:t>
+        <w:t>"</w:t>
+      </w:r>
+      <w:proofErr w:type="spellStart"/>
+      <w:r>
+        <w:rPr>
+          <w:rFonts w:ascii="Times New Roman" w:hAnsi="Times New Roman" w:cs="Times New Roman"/>
+          <w:sz w:val="20"/>
+          <w:szCs w:val="20"/>
+          <w:lang w:val="en-US"/>
+        </w:rPr>
+        <w:t>subscribredServices</w:t>
+      </w:r>
+      <w:proofErr w:type="spellEnd"/>
+      <w:r>
+        <w:rPr>
+          <w:rFonts w:ascii="Times New Roman" w:hAnsi="Times New Roman" w:cs="Times New Roman"/>
+          <w:sz w:val="20"/>
+          <w:szCs w:val="20"/>
+          <w:lang w:val="en-US"/>
+        </w:rPr>
+        <w:t>": {</w:t>
       </w:r>
     </w:p>
     <w:p>

</xml_diff>